<commit_message>
Unfinished Persistence Rate, Doc Modification
</commit_message>
<xml_diff>
--- a/PeerIns/4-6yr/Documentation.docx
+++ b/PeerIns/4-6yr/Documentation.docx
@@ -586,7 +586,23 @@
           <w:sz w:val="24"/>
           <w:szCs w:val="28"/>
         </w:rPr>
-        <w:t xml:space="preserve">(if you have not had Anaconda installed, here’s the link: </w:t>
+        <w:t xml:space="preserve">(if you </w:t>
+      </w:r>
+      <w:r>
+        <w:rPr>
+          <w:sz w:val="24"/>
+          <w:szCs w:val="28"/>
+        </w:rPr>
+        <w:t>did not have</w:t>
+      </w:r>
+      <w:bookmarkStart w:id="0" w:name="_GoBack"/>
+      <w:bookmarkEnd w:id="0"/>
+      <w:r>
+        <w:rPr>
+          <w:sz w:val="24"/>
+          <w:szCs w:val="28"/>
+        </w:rPr>
+        <w:t xml:space="preserve"> Anaconda installed, here’s the link: </w:t>
       </w:r>
       <w:hyperlink r:id="rId6" w:history="1">
         <w:r>
@@ -2479,8 +2495,6 @@
           <w:szCs w:val="28"/>
         </w:rPr>
       </w:pPr>
-      <w:bookmarkStart w:id="0" w:name="_GoBack"/>
-      <w:bookmarkEnd w:id="0"/>
       <w:r>
         <w:rPr>
           <w:sz w:val="24"/>

</xml_diff>